<commit_message>
Update Assignment - Terminal Practice.docx
</commit_message>
<xml_diff>
--- a/Week-0/Assignment - Terminal Practice.docx
+++ b/Week-0/Assignment - Terminal Practice.docx
@@ -50,7 +50,7 @@
         <w:ind w:left="360"/>
       </w:pPr>
       <w:r>
-        <w:t xml:space="preserve">After download the Git Bash, click right in the screen to open the terminal  </w:t>
+        <w:t xml:space="preserve">After download the Git Bash, click right to open the terminal  </w:t>
       </w:r>
     </w:p>
     <w:p>
@@ -146,7 +146,16 @@
         <w:ind w:left="360"/>
       </w:pPr>
       <w:r>
-        <w:t>Using cd to relocated</w:t>
+        <w:t xml:space="preserve">Using cd </w:t>
+      </w:r>
+      <w:r>
+        <w:t xml:space="preserve">command </w:t>
+      </w:r>
+      <w:r>
+        <w:t>to relocated</w:t>
+      </w:r>
+      <w:r>
+        <w:t xml:space="preserve"> to Desktop</w:t>
       </w:r>
     </w:p>
     <w:p>
@@ -211,6 +220,70 @@
     </w:p>
     <w:p>
       <w:pPr>
+        <w:ind w:left="360"/>
+      </w:pPr>
+      <w:r>
+        <w:t xml:space="preserve">To do that we will use </w:t>
+      </w:r>
+      <w:proofErr w:type="spellStart"/>
+      <w:r>
+        <w:t>mkdir</w:t>
+      </w:r>
+      <w:proofErr w:type="spellEnd"/>
+      <w:r>
+        <w:t xml:space="preserve"> command</w:t>
+      </w:r>
+      <w:r>
+        <w:t xml:space="preserve"> to create directory</w:t>
+      </w:r>
+      <w:r>
+        <w:t xml:space="preserve"> in the Desktop, then enter the folder </w:t>
+      </w:r>
+      <w:r>
+        <w:t>that we just create</w:t>
+      </w:r>
+    </w:p>
+    <w:p>
+      <w:r>
+        <w:drawing>
+          <wp:inline distT="0" distB="0" distL="0" distR="0" wp14:anchorId="2AAD8E65" wp14:editId="6182DBD2">
+            <wp:extent cx="2516864" cy="922020"/>
+            <wp:effectExtent l="0" t="0" r="0" b="0"/>
+            <wp:docPr id="6" name="Picture 6"/>
+            <wp:cNvGraphicFramePr>
+              <a:graphicFrameLocks xmlns:a="http://schemas.openxmlformats.org/drawingml/2006/main" noChangeAspect="1"/>
+            </wp:cNvGraphicFramePr>
+            <a:graphic xmlns:a="http://schemas.openxmlformats.org/drawingml/2006/main">
+              <a:graphicData uri="http://schemas.openxmlformats.org/drawingml/2006/picture">
+                <pic:pic xmlns:pic="http://schemas.openxmlformats.org/drawingml/2006/picture">
+                  <pic:nvPicPr>
+                    <pic:cNvPr id="1" name=""/>
+                    <pic:cNvPicPr/>
+                  </pic:nvPicPr>
+                  <pic:blipFill>
+                    <a:blip r:embed="rId8"/>
+                    <a:stretch>
+                      <a:fillRect/>
+                    </a:stretch>
+                  </pic:blipFill>
+                  <pic:spPr>
+                    <a:xfrm>
+                      <a:off x="0" y="0"/>
+                      <a:ext cx="2581335" cy="945638"/>
+                    </a:xfrm>
+                    <a:prstGeom prst="rect">
+                      <a:avLst/>
+                    </a:prstGeom>
+                  </pic:spPr>
+                </pic:pic>
+              </a:graphicData>
+            </a:graphic>
+          </wp:inline>
+        </w:drawing>
+      </w:r>
+    </w:p>
+    <w:p>
+      <w:pPr>
         <w:pStyle w:val="ListParagraph"/>
         <w:numPr>
           <w:ilvl w:val="0"/>
@@ -223,6 +296,77 @@
     </w:p>
     <w:p>
       <w:pPr>
+        <w:ind w:left="360"/>
+      </w:pPr>
+      <w:r>
+        <w:t xml:space="preserve">Using </w:t>
+      </w:r>
+      <w:r>
+        <w:t>touch</w:t>
+      </w:r>
+      <w:r>
+        <w:t xml:space="preserve"> command to give a name for the file and adding there </w:t>
+      </w:r>
+      <w:r>
+        <w:t>extension</w:t>
+      </w:r>
+      <w:r>
+        <w:t xml:space="preserve"> </w:t>
+      </w:r>
+      <w:r>
+        <w:t xml:space="preserve">, you can do that by creating them line by line or create all file in one line </w:t>
+      </w:r>
+      <w:r>
+        <w:t>followed by a space</w:t>
+      </w:r>
+      <w:r>
+        <w:t>!</w:t>
+      </w:r>
+    </w:p>
+    <w:p>
+      <w:pPr>
+        <w:ind w:left="360"/>
+      </w:pPr>
+      <w:r>
+        <w:drawing>
+          <wp:inline distT="0" distB="0" distL="0" distR="0" wp14:anchorId="3365E290" wp14:editId="08333838">
+            <wp:extent cx="3274697" cy="1020684"/>
+            <wp:effectExtent l="0" t="0" r="1905" b="8255"/>
+            <wp:docPr id="7" name="Picture 7"/>
+            <wp:cNvGraphicFramePr>
+              <a:graphicFrameLocks xmlns:a="http://schemas.openxmlformats.org/drawingml/2006/main" noChangeAspect="1"/>
+            </wp:cNvGraphicFramePr>
+            <a:graphic xmlns:a="http://schemas.openxmlformats.org/drawingml/2006/main">
+              <a:graphicData uri="http://schemas.openxmlformats.org/drawingml/2006/picture">
+                <pic:pic xmlns:pic="http://schemas.openxmlformats.org/drawingml/2006/picture">
+                  <pic:nvPicPr>
+                    <pic:cNvPr id="1" name=""/>
+                    <pic:cNvPicPr/>
+                  </pic:nvPicPr>
+                  <pic:blipFill>
+                    <a:blip r:embed="rId9"/>
+                    <a:stretch>
+                      <a:fillRect/>
+                    </a:stretch>
+                  </pic:blipFill>
+                  <pic:spPr>
+                    <a:xfrm>
+                      <a:off x="0" y="0"/>
+                      <a:ext cx="3287347" cy="1024627"/>
+                    </a:xfrm>
+                    <a:prstGeom prst="rect">
+                      <a:avLst/>
+                    </a:prstGeom>
+                  </pic:spPr>
+                </pic:pic>
+              </a:graphicData>
+            </a:graphic>
+          </wp:inline>
+        </w:drawing>
+      </w:r>
+    </w:p>
+    <w:p>
+      <w:pPr>
         <w:pStyle w:val="ListParagraph"/>
         <w:numPr>
           <w:ilvl w:val="0"/>
@@ -230,7 +374,86 @@
         </w:numPr>
       </w:pPr>
       <w:r>
+        <w:lastRenderedPageBreak/>
         <w:t>Make a copy of index.html and call it index_2.html</w:t>
+      </w:r>
+    </w:p>
+    <w:p>
+      <w:pPr>
+        <w:ind w:left="360"/>
+        <w:rPr>
+          <w:rStyle w:val="q4iawc"/>
+          <w:lang w:val="en"/>
+        </w:rPr>
+      </w:pPr>
+      <w:r>
+        <w:t xml:space="preserve">To use cp command </w:t>
+      </w:r>
+      <w:r>
+        <w:rPr>
+          <w:rStyle w:val="q4iawc"/>
+          <w:lang w:val="en"/>
+        </w:rPr>
+        <w:t>correctly</w:t>
+      </w:r>
+      <w:r>
+        <w:rPr>
+          <w:rStyle w:val="q4iawc"/>
+          <w:lang w:val="en"/>
+        </w:rPr>
+        <w:t xml:space="preserve">, at first define the file you want to copy it, </w:t>
+      </w:r>
+      <w:r>
+        <w:rPr>
+          <w:rStyle w:val="q4iawc"/>
+          <w:lang w:val="en"/>
+        </w:rPr>
+        <w:t>create another file has the same extension.</w:t>
+      </w:r>
+    </w:p>
+    <w:p>
+      <w:pPr>
+        <w:ind w:left="360"/>
+        <w:rPr>
+          <w:rFonts w:hint="cs"/>
+        </w:rPr>
+      </w:pPr>
+      <w:r>
+        <w:drawing>
+          <wp:inline distT="0" distB="0" distL="0" distR="0" wp14:anchorId="55BE8987" wp14:editId="09AEF47C">
+            <wp:extent cx="3829584" cy="609685"/>
+            <wp:effectExtent l="0" t="0" r="0" b="0"/>
+            <wp:docPr id="8" name="Picture 8"/>
+            <wp:cNvGraphicFramePr>
+              <a:graphicFrameLocks xmlns:a="http://schemas.openxmlformats.org/drawingml/2006/main" noChangeAspect="1"/>
+            </wp:cNvGraphicFramePr>
+            <a:graphic xmlns:a="http://schemas.openxmlformats.org/drawingml/2006/main">
+              <a:graphicData uri="http://schemas.openxmlformats.org/drawingml/2006/picture">
+                <pic:pic xmlns:pic="http://schemas.openxmlformats.org/drawingml/2006/picture">
+                  <pic:nvPicPr>
+                    <pic:cNvPr id="1" name=""/>
+                    <pic:cNvPicPr/>
+                  </pic:nvPicPr>
+                  <pic:blipFill>
+                    <a:blip r:embed="rId10"/>
+                    <a:stretch>
+                      <a:fillRect/>
+                    </a:stretch>
+                  </pic:blipFill>
+                  <pic:spPr>
+                    <a:xfrm>
+                      <a:off x="0" y="0"/>
+                      <a:ext cx="3829584" cy="609685"/>
+                    </a:xfrm>
+                    <a:prstGeom prst="rect">
+                      <a:avLst/>
+                    </a:prstGeom>
+                  </pic:spPr>
+                </pic:pic>
+              </a:graphicData>
+            </a:graphic>
+          </wp:inline>
+        </w:drawing>
       </w:r>
     </w:p>
     <w:p>
@@ -242,15 +465,67 @@
         </w:numPr>
       </w:pPr>
       <w:r>
-        <w:t xml:space="preserve">Navigate back to </w:t>
-      </w:r>
-      <w:proofErr w:type="gramStart"/>
-      <w:r>
-        <w:t>you</w:t>
-      </w:r>
-      <w:proofErr w:type="gramEnd"/>
-      <w:r>
-        <w:t xml:space="preserve"> desktop and make another directory, call it destination</w:t>
+        <w:t>Navigate back to you desktop and make another directory, call it destination</w:t>
+      </w:r>
+    </w:p>
+    <w:p>
+      <w:pPr>
+        <w:ind w:left="360"/>
+      </w:pPr>
+      <w:r>
+        <w:t xml:space="preserve">To navigate back we use the cd command followed with two dots, and then </w:t>
+      </w:r>
+      <w:r>
+        <w:t xml:space="preserve">repeat step </w:t>
+      </w:r>
+      <w:r>
+        <w:t>3.</w:t>
+      </w:r>
+    </w:p>
+    <w:p>
+      <w:pPr>
+        <w:ind w:left="360"/>
+        <w:rPr>
+          <w:rFonts w:hint="cs"/>
+          <w:rtl/>
+        </w:rPr>
+      </w:pPr>
+      <w:r>
+        <w:drawing>
+          <wp:inline distT="0" distB="0" distL="0" distR="0" wp14:anchorId="4BDDFB27" wp14:editId="519DE2D8">
+            <wp:extent cx="3839737" cy="1596390"/>
+            <wp:effectExtent l="0" t="0" r="8890" b="3810"/>
+            <wp:docPr id="9" name="Picture 9"/>
+            <wp:cNvGraphicFramePr>
+              <a:graphicFrameLocks xmlns:a="http://schemas.openxmlformats.org/drawingml/2006/main" noChangeAspect="1"/>
+            </wp:cNvGraphicFramePr>
+            <a:graphic xmlns:a="http://schemas.openxmlformats.org/drawingml/2006/main">
+              <a:graphicData uri="http://schemas.openxmlformats.org/drawingml/2006/picture">
+                <pic:pic xmlns:pic="http://schemas.openxmlformats.org/drawingml/2006/picture">
+                  <pic:nvPicPr>
+                    <pic:cNvPr id="1" name=""/>
+                    <pic:cNvPicPr/>
+                  </pic:nvPicPr>
+                  <pic:blipFill>
+                    <a:blip r:embed="rId11"/>
+                    <a:stretch>
+                      <a:fillRect/>
+                    </a:stretch>
+                  </pic:blipFill>
+                  <pic:spPr>
+                    <a:xfrm>
+                      <a:off x="0" y="0"/>
+                      <a:ext cx="3845270" cy="1598690"/>
+                    </a:xfrm>
+                    <a:prstGeom prst="rect">
+                      <a:avLst/>
+                    </a:prstGeom>
+                  </pic:spPr>
+                </pic:pic>
+              </a:graphicData>
+            </a:graphic>
+          </wp:inline>
+        </w:drawing>
       </w:r>
     </w:p>
     <w:p>
@@ -267,6 +542,78 @@
     </w:p>
     <w:p>
       <w:pPr>
+        <w:ind w:left="360"/>
+        <w:rPr>
+          <w:rStyle w:val="q4iawc"/>
+          <w:lang w:val="en"/>
+        </w:rPr>
+      </w:pPr>
+      <w:r>
+        <w:rPr>
+          <w:rStyle w:val="q4iawc"/>
+          <w:lang w:val="en"/>
+        </w:rPr>
+        <w:t>to make it happen</w:t>
+      </w:r>
+      <w:r>
+        <w:rPr>
+          <w:rStyle w:val="q4iawc"/>
+          <w:lang w:val="en"/>
+        </w:rPr>
+        <w:t>, we have first back to the test folder</w:t>
+      </w:r>
+      <w:r>
+        <w:rPr>
+          <w:rStyle w:val="q4iawc"/>
+          <w:lang w:val="en"/>
+        </w:rPr>
+        <w:t>; because its contain the file we need to move. Then we use mv command to select the file then we write 2 dots to get out from the test folder then define the folder that we want to move the file to it.</w:t>
+      </w:r>
+    </w:p>
+    <w:p>
+      <w:pPr>
+        <w:ind w:left="360"/>
+      </w:pPr>
+      <w:r>
+        <w:drawing>
+          <wp:inline distT="0" distB="0" distL="0" distR="0" wp14:anchorId="50C9B3B0" wp14:editId="5570F235">
+            <wp:extent cx="3838194" cy="1668780"/>
+            <wp:effectExtent l="0" t="0" r="0" b="7620"/>
+            <wp:docPr id="10" name="Picture 10"/>
+            <wp:cNvGraphicFramePr>
+              <a:graphicFrameLocks xmlns:a="http://schemas.openxmlformats.org/drawingml/2006/main" noChangeAspect="1"/>
+            </wp:cNvGraphicFramePr>
+            <a:graphic xmlns:a="http://schemas.openxmlformats.org/drawingml/2006/main">
+              <a:graphicData uri="http://schemas.openxmlformats.org/drawingml/2006/picture">
+                <pic:pic xmlns:pic="http://schemas.openxmlformats.org/drawingml/2006/picture">
+                  <pic:nvPicPr>
+                    <pic:cNvPr id="1" name=""/>
+                    <pic:cNvPicPr/>
+                  </pic:nvPicPr>
+                  <pic:blipFill>
+                    <a:blip r:embed="rId12"/>
+                    <a:stretch>
+                      <a:fillRect/>
+                    </a:stretch>
+                  </pic:blipFill>
+                  <pic:spPr>
+                    <a:xfrm>
+                      <a:off x="0" y="0"/>
+                      <a:ext cx="3841694" cy="1670302"/>
+                    </a:xfrm>
+                    <a:prstGeom prst="rect">
+                      <a:avLst/>
+                    </a:prstGeom>
+                  </pic:spPr>
+                </pic:pic>
+              </a:graphicData>
+            </a:graphic>
+          </wp:inline>
+        </w:drawing>
+      </w:r>
+    </w:p>
+    <w:p>
+      <w:pPr>
         <w:pStyle w:val="ListParagraph"/>
         <w:numPr>
           <w:ilvl w:val="0"/>
@@ -279,6 +626,56 @@
     </w:p>
     <w:p>
       <w:pPr>
+        <w:ind w:left="360"/>
+      </w:pPr>
+      <w:r>
+        <w:t>While we are in the test folder, use rm command followed with the name of the file to delete it.</w:t>
+      </w:r>
+    </w:p>
+    <w:p>
+      <w:pPr>
+        <w:ind w:left="360"/>
+      </w:pPr>
+      <w:r>
+        <w:drawing>
+          <wp:inline distT="0" distB="0" distL="0" distR="0" wp14:anchorId="09FFC385" wp14:editId="33FC8CE0">
+            <wp:extent cx="3734321" cy="485843"/>
+            <wp:effectExtent l="0" t="0" r="0" b="9525"/>
+            <wp:docPr id="11" name="Picture 11"/>
+            <wp:cNvGraphicFramePr>
+              <a:graphicFrameLocks xmlns:a="http://schemas.openxmlformats.org/drawingml/2006/main" noChangeAspect="1"/>
+            </wp:cNvGraphicFramePr>
+            <a:graphic xmlns:a="http://schemas.openxmlformats.org/drawingml/2006/main">
+              <a:graphicData uri="http://schemas.openxmlformats.org/drawingml/2006/picture">
+                <pic:pic xmlns:pic="http://schemas.openxmlformats.org/drawingml/2006/picture">
+                  <pic:nvPicPr>
+                    <pic:cNvPr id="1" name=""/>
+                    <pic:cNvPicPr/>
+                  </pic:nvPicPr>
+                  <pic:blipFill>
+                    <a:blip r:embed="rId13"/>
+                    <a:stretch>
+                      <a:fillRect/>
+                    </a:stretch>
+                  </pic:blipFill>
+                  <pic:spPr>
+                    <a:xfrm>
+                      <a:off x="0" y="0"/>
+                      <a:ext cx="3734321" cy="485843"/>
+                    </a:xfrm>
+                    <a:prstGeom prst="rect">
+                      <a:avLst/>
+                    </a:prstGeom>
+                  </pic:spPr>
+                </pic:pic>
+              </a:graphicData>
+            </a:graphic>
+          </wp:inline>
+        </w:drawing>
+      </w:r>
+    </w:p>
+    <w:p>
+      <w:pPr>
         <w:pStyle w:val="ListParagraph"/>
         <w:numPr>
           <w:ilvl w:val="0"/>
@@ -291,6 +688,69 @@
     </w:p>
     <w:p>
       <w:pPr>
+        <w:ind w:left="360"/>
+      </w:pPr>
+      <w:r>
+        <w:lastRenderedPageBreak/>
+        <w:t xml:space="preserve">While we are in the test </w:t>
+      </w:r>
+      <w:r>
+        <w:t>folder</w:t>
+      </w:r>
+      <w:r>
+        <w:t xml:space="preserve"> , </w:t>
+      </w:r>
+      <w:r>
+        <w:t>we can just write ls command to show the files, for the destination folder there is two ways , first to get out from test folder and then get in destination folder then type ls command. For me I prefer to do it in one line and while we are inside test folder, to do so type ls command and then 2dots followed with direction to another folder.</w:t>
+      </w:r>
+    </w:p>
+    <w:p>
+      <w:pPr>
+        <w:ind w:left="360"/>
+      </w:pPr>
+      <w:r>
+        <w:drawing>
+          <wp:inline distT="0" distB="0" distL="0" distR="0" wp14:anchorId="70E4D1DA" wp14:editId="6553A13B">
+            <wp:extent cx="3215640" cy="1042695"/>
+            <wp:effectExtent l="0" t="0" r="3810" b="5080"/>
+            <wp:docPr id="12" name="Picture 12"/>
+            <wp:cNvGraphicFramePr>
+              <a:graphicFrameLocks xmlns:a="http://schemas.openxmlformats.org/drawingml/2006/main" noChangeAspect="1"/>
+            </wp:cNvGraphicFramePr>
+            <a:graphic xmlns:a="http://schemas.openxmlformats.org/drawingml/2006/main">
+              <a:graphicData uri="http://schemas.openxmlformats.org/drawingml/2006/picture">
+                <pic:pic xmlns:pic="http://schemas.openxmlformats.org/drawingml/2006/picture">
+                  <pic:nvPicPr>
+                    <pic:cNvPr id="1" name=""/>
+                    <pic:cNvPicPr/>
+                  </pic:nvPicPr>
+                  <pic:blipFill>
+                    <a:blip r:embed="rId14"/>
+                    <a:stretch>
+                      <a:fillRect/>
+                    </a:stretch>
+                  </pic:blipFill>
+                  <pic:spPr>
+                    <a:xfrm>
+                      <a:off x="0" y="0"/>
+                      <a:ext cx="3221333" cy="1044541"/>
+                    </a:xfrm>
+                    <a:prstGeom prst="rect">
+                      <a:avLst/>
+                    </a:prstGeom>
+                  </pic:spPr>
+                </pic:pic>
+              </a:graphicData>
+            </a:graphic>
+          </wp:inline>
+        </w:drawing>
+      </w:r>
+      <w:r>
+        <w:t xml:space="preserve"> </w:t>
+      </w:r>
+    </w:p>
+    <w:p>
+      <w:pPr>
         <w:pStyle w:val="ListParagraph"/>
         <w:numPr>
           <w:ilvl w:val="0"/>
@@ -303,6 +763,56 @@
     </w:p>
     <w:p>
       <w:pPr>
+        <w:ind w:left="360"/>
+      </w:pPr>
+      <w:r>
+        <w:t>While the destination folder has file inside, we will use -rf with rm command to delete the folder and all files inside it.</w:t>
+      </w:r>
+    </w:p>
+    <w:p>
+      <w:pPr>
+        <w:ind w:left="360"/>
+      </w:pPr>
+      <w:r>
+        <w:drawing>
+          <wp:inline distT="0" distB="0" distL="0" distR="0" wp14:anchorId="3B30D9EC" wp14:editId="38E36CF7">
+            <wp:extent cx="3276600" cy="561231"/>
+            <wp:effectExtent l="0" t="0" r="0" b="0"/>
+            <wp:docPr id="13" name="Picture 13"/>
+            <wp:cNvGraphicFramePr>
+              <a:graphicFrameLocks xmlns:a="http://schemas.openxmlformats.org/drawingml/2006/main" noChangeAspect="1"/>
+            </wp:cNvGraphicFramePr>
+            <a:graphic xmlns:a="http://schemas.openxmlformats.org/drawingml/2006/main">
+              <a:graphicData uri="http://schemas.openxmlformats.org/drawingml/2006/picture">
+                <pic:pic xmlns:pic="http://schemas.openxmlformats.org/drawingml/2006/picture">
+                  <pic:nvPicPr>
+                    <pic:cNvPr id="1" name=""/>
+                    <pic:cNvPicPr/>
+                  </pic:nvPicPr>
+                  <pic:blipFill>
+                    <a:blip r:embed="rId15"/>
+                    <a:stretch>
+                      <a:fillRect/>
+                    </a:stretch>
+                  </pic:blipFill>
+                  <pic:spPr>
+                    <a:xfrm>
+                      <a:off x="0" y="0"/>
+                      <a:ext cx="3300705" cy="565360"/>
+                    </a:xfrm>
+                    <a:prstGeom prst="rect">
+                      <a:avLst/>
+                    </a:prstGeom>
+                  </pic:spPr>
+                </pic:pic>
+              </a:graphicData>
+            </a:graphic>
+          </wp:inline>
+        </w:drawing>
+      </w:r>
+    </w:p>
+    <w:p>
+      <w:pPr>
         <w:pStyle w:val="ListParagraph"/>
         <w:numPr>
           <w:ilvl w:val="0"/>
@@ -323,6 +833,88 @@
       </w:pPr>
       <w:r>
         <w:t>Write the commands you used to do the above and save them in commands.txt. Then upload it below.</w:t>
+      </w:r>
+    </w:p>
+    <w:p>
+      <w:pPr>
+        <w:ind w:left="360"/>
+      </w:pPr>
+      <w:r>
+        <w:t>..</w:t>
+      </w:r>
+    </w:p>
+    <w:p>
+      <w:pPr>
+        <w:ind w:left="360"/>
+      </w:pPr>
+      <w:r>
+        <w:t>/</w:t>
+      </w:r>
+    </w:p>
+    <w:p>
+      <w:pPr>
+        <w:ind w:left="360"/>
+      </w:pPr>
+      <w:r>
+        <w:t>cd</w:t>
+      </w:r>
+    </w:p>
+    <w:p>
+      <w:pPr>
+        <w:ind w:left="360"/>
+      </w:pPr>
+      <w:r>
+        <w:t>ls</w:t>
+      </w:r>
+    </w:p>
+    <w:p>
+      <w:pPr>
+        <w:ind w:left="360"/>
+      </w:pPr>
+      <w:proofErr w:type="spellStart"/>
+      <w:r>
+        <w:t>mkdir</w:t>
+      </w:r>
+      <w:proofErr w:type="spellEnd"/>
+    </w:p>
+    <w:p>
+      <w:pPr>
+        <w:ind w:left="360"/>
+      </w:pPr>
+      <w:r>
+        <w:t>rm</w:t>
+      </w:r>
+    </w:p>
+    <w:p>
+      <w:pPr>
+        <w:ind w:left="360"/>
+      </w:pPr>
+      <w:r>
+        <w:t>-rf</w:t>
+      </w:r>
+    </w:p>
+    <w:p>
+      <w:pPr>
+        <w:ind w:left="360"/>
+      </w:pPr>
+      <w:r>
+        <w:t>cp</w:t>
+      </w:r>
+    </w:p>
+    <w:p>
+      <w:pPr>
+        <w:ind w:left="360"/>
+      </w:pPr>
+      <w:r>
+        <w:t>touch</w:t>
+      </w:r>
+    </w:p>
+    <w:p>
+      <w:pPr>
+        <w:ind w:left="360"/>
+      </w:pPr>
+      <w:r>
+        <w:t>mv</w:t>
       </w:r>
     </w:p>
     <w:p>
@@ -342,6 +934,71 @@
       </w:pPr>
       <w:r>
         <w:t>Display the contents of commands.txt in the terminal</w:t>
+      </w:r>
+    </w:p>
+    <w:p>
+      <w:pPr>
+        <w:ind w:left="360"/>
+      </w:pPr>
+      <w:r>
+        <w:t>Using cat command to print the content of commands txt file.</w:t>
+      </w:r>
+    </w:p>
+    <w:p>
+      <w:pPr>
+        <w:ind w:left="360"/>
+        <w:rPr>
+          <w:b/>
+          <w:bCs/>
+          <w:sz w:val="28"/>
+          <w:szCs w:val="28"/>
+          <w:u w:val="single"/>
+        </w:rPr>
+      </w:pPr>
+      <w:r>
+        <w:rPr>
+          <w:b/>
+          <w:bCs/>
+          <w:sz w:val="28"/>
+          <w:szCs w:val="28"/>
+          <w:u w:val="single"/>
+        </w:rPr>
+        <w:lastRenderedPageBreak/>
+        <w:drawing>
+          <wp:inline distT="0" distB="0" distL="0" distR="0" wp14:anchorId="23B745FF" wp14:editId="49051AE2">
+            <wp:extent cx="3839111" cy="1991003"/>
+            <wp:effectExtent l="0" t="0" r="9525" b="9525"/>
+            <wp:docPr id="14" name="Picture 14"/>
+            <wp:cNvGraphicFramePr>
+              <a:graphicFrameLocks xmlns:a="http://schemas.openxmlformats.org/drawingml/2006/main" noChangeAspect="1"/>
+            </wp:cNvGraphicFramePr>
+            <a:graphic xmlns:a="http://schemas.openxmlformats.org/drawingml/2006/main">
+              <a:graphicData uri="http://schemas.openxmlformats.org/drawingml/2006/picture">
+                <pic:pic xmlns:pic="http://schemas.openxmlformats.org/drawingml/2006/picture">
+                  <pic:nvPicPr>
+                    <pic:cNvPr id="1" name=""/>
+                    <pic:cNvPicPr/>
+                  </pic:nvPicPr>
+                  <pic:blipFill>
+                    <a:blip r:embed="rId16"/>
+                    <a:stretch>
+                      <a:fillRect/>
+                    </a:stretch>
+                  </pic:blipFill>
+                  <pic:spPr>
+                    <a:xfrm>
+                      <a:off x="0" y="0"/>
+                      <a:ext cx="3839111" cy="1991003"/>
+                    </a:xfrm>
+                    <a:prstGeom prst="rect">
+                      <a:avLst/>
+                    </a:prstGeom>
+                  </pic:spPr>
+                </pic:pic>
+              </a:graphicData>
+            </a:graphic>
+          </wp:inline>
+        </w:drawing>
       </w:r>
     </w:p>
     <w:p/>
@@ -851,7 +1508,6 @@
   <w:style w:type="character" w:default="1" w:styleId="DefaultParagraphFont">
     <w:name w:val="Default Paragraph Font"/>
     <w:uiPriority w:val="1"/>
-    <w:semiHidden/>
     <w:unhideWhenUsed/>
   </w:style>
   <w:style w:type="table" w:default="1" w:styleId="TableNormal">
@@ -885,6 +1541,11 @@
       <w:ind w:left="720"/>
       <w:contextualSpacing/>
     </w:pPr>
+  </w:style>
+  <w:style w:type="character" w:customStyle="1" w:styleId="q4iawc">
+    <w:name w:val="q4iawc"/>
+    <w:basedOn w:val="DefaultParagraphFont"/>
+    <w:rsid w:val="00315B41"/>
   </w:style>
 </w:styles>
 </file>

</xml_diff>